<commit_message>
caja blanca de devolvertodoslosinformesyregistros
</commit_message>
<xml_diff>
--- a/Actividades/ADA03017/CajaBlanca.docx
+++ b/Actividades/ADA03017/CajaBlanca.docx
@@ -724,10 +724,7 @@
       </w:r>
       <w:proofErr w:type="spellStart"/>
       <w:r>
-        <w:t>true</w:t>
-      </w:r>
-      <w:r>
-        <w:t>,"mensaje</w:t>
+        <w:t>true,"mensaje</w:t>
       </w:r>
       <w:proofErr w:type="spellEnd"/>
       <w:r>
@@ -976,6 +973,2434 @@
       <w:proofErr w:type="spellEnd"/>
       <w:r>
         <w:t xml:space="preserve"> mi auto capo"}</w:t>
+      </w:r>
+    </w:p>
+    <w:p>
+      <w:r>
+        <w:br w:type="page"/>
+      </w:r>
+    </w:p>
+    <w:p>
+      <w:pPr>
+        <w:pStyle w:val="Heading1"/>
+      </w:pPr>
+      <w:r>
+        <w:lastRenderedPageBreak/>
+        <w:t xml:space="preserve">Método: </w:t>
+      </w:r>
+      <w:proofErr w:type="spellStart"/>
+      <w:r>
+        <w:t>Fachada.DevolverTodosLosInformesYRegistrosCompletos</w:t>
+      </w:r>
+      <w:proofErr w:type="spellEnd"/>
+    </w:p>
+    <w:p>
+      <w:r>
+        <w:rPr>
+          <w:noProof/>
+          <w:lang w:eastAsia="es-ES"/>
+        </w:rPr>
+        <w:drawing>
+          <wp:inline distT="0" distB="0" distL="0" distR="0" wp14:anchorId="63E18CE8" wp14:editId="04C9EC78">
+            <wp:extent cx="6010275" cy="6942205"/>
+            <wp:effectExtent l="0" t="0" r="0" b="0"/>
+            <wp:docPr id="4" name="Picture 4" descr="C:\Users\darkfm\pf\proyectofinal2019\Actividades\ADA03017\DevolverTodosLosInformesYRegistros.png"/>
+            <wp:cNvGraphicFramePr>
+              <a:graphicFrameLocks xmlns:a="http://schemas.openxmlformats.org/drawingml/2006/main" noChangeAspect="1"/>
+            </wp:cNvGraphicFramePr>
+            <a:graphic xmlns:a="http://schemas.openxmlformats.org/drawingml/2006/main">
+              <a:graphicData uri="http://schemas.openxmlformats.org/drawingml/2006/picture">
+                <pic:pic xmlns:pic="http://schemas.openxmlformats.org/drawingml/2006/picture">
+                  <pic:nvPicPr>
+                    <pic:cNvPr id="0" name="Picture 3" descr="C:\Users\darkfm\pf\proyectofinal2019\Actividades\ADA03017\DevolverTodosLosInformesYRegistros.png"/>
+                    <pic:cNvPicPr>
+                      <a:picLocks noChangeAspect="1" noChangeArrowheads="1"/>
+                    </pic:cNvPicPr>
+                  </pic:nvPicPr>
+                  <pic:blipFill>
+                    <a:blip r:embed="rId6">
+                      <a:extLst>
+                        <a:ext uri="{28A0092B-C50C-407E-A947-70E740481C1C}">
+                          <a14:useLocalDpi xmlns:a14="http://schemas.microsoft.com/office/drawing/2010/main" val="0"/>
+                        </a:ext>
+                      </a:extLst>
+                    </a:blip>
+                    <a:srcRect/>
+                    <a:stretch>
+                      <a:fillRect/>
+                    </a:stretch>
+                  </pic:blipFill>
+                  <pic:spPr bwMode="auto">
+                    <a:xfrm>
+                      <a:off x="0" y="0"/>
+                      <a:ext cx="6027704" cy="6962336"/>
+                    </a:xfrm>
+                    <a:prstGeom prst="rect">
+                      <a:avLst/>
+                    </a:prstGeom>
+                    <a:noFill/>
+                    <a:ln>
+                      <a:noFill/>
+                    </a:ln>
+                  </pic:spPr>
+                </pic:pic>
+              </a:graphicData>
+            </a:graphic>
+          </wp:inline>
+        </w:drawing>
+      </w:r>
+    </w:p>
+    <w:p>
+      <w:pPr>
+        <w:rPr>
+          <w:sz w:val="30"/>
+          <w:szCs w:val="30"/>
+        </w:rPr>
+      </w:pPr>
+      <w:r>
+        <w:rPr>
+          <w:sz w:val="30"/>
+          <w:szCs w:val="30"/>
+        </w:rPr>
+        <w:t xml:space="preserve">Primer conjunto de datos: </w:t>
+      </w:r>
+      <w:r>
+        <w:rPr>
+          <w:sz w:val="30"/>
+          <w:szCs w:val="30"/>
+        </w:rPr>
+        <w:t>Vehículo sin informes</w:t>
+      </w:r>
+    </w:p>
+    <w:p>
+      <w:r>
+        <w:t>VIN: VIAJEASTRALAMARTE</w:t>
+      </w:r>
+    </w:p>
+    <w:p>
+      <w:pPr>
+        <w:rPr>
+          <w:sz w:val="30"/>
+          <w:szCs w:val="30"/>
+        </w:rPr>
+      </w:pPr>
+      <w:r>
+        <w:rPr>
+          <w:sz w:val="30"/>
+          <w:szCs w:val="30"/>
+        </w:rPr>
+        <w:t>DML para insertar:</w:t>
+      </w:r>
+    </w:p>
+    <w:p>
+      <w:proofErr w:type="spellStart"/>
+      <w:proofErr w:type="gramStart"/>
+      <w:r>
+        <w:t>insert</w:t>
+      </w:r>
+      <w:proofErr w:type="spellEnd"/>
+      <w:proofErr w:type="gramEnd"/>
+      <w:r>
+        <w:t xml:space="preserve"> </w:t>
+      </w:r>
+      <w:proofErr w:type="spellStart"/>
+      <w:r>
+        <w:t>into</w:t>
+      </w:r>
+      <w:proofErr w:type="spellEnd"/>
+      <w:r>
+        <w:t xml:space="preserve"> </w:t>
+      </w:r>
+      <w:proofErr w:type="spellStart"/>
+      <w:r>
+        <w:t>vehiculo</w:t>
+      </w:r>
+      <w:proofErr w:type="spellEnd"/>
+      <w:r>
+        <w:t>(</w:t>
+      </w:r>
+      <w:proofErr w:type="spellStart"/>
+      <w:r>
+        <w:t>vin</w:t>
+      </w:r>
+      <w:proofErr w:type="spellEnd"/>
+      <w:r>
+        <w:t xml:space="preserve">, cliente) </w:t>
+      </w:r>
+      <w:proofErr w:type="spellStart"/>
+      <w:r>
+        <w:t>values</w:t>
+      </w:r>
+      <w:proofErr w:type="spellEnd"/>
+      <w:r>
+        <w:t xml:space="preserve"> (‘VIAJEASTRALAMARTE’, 1);</w:t>
+      </w:r>
+    </w:p>
+    <w:p>
+      <w:pPr>
+        <w:rPr>
+          <w:sz w:val="30"/>
+          <w:szCs w:val="30"/>
+        </w:rPr>
+      </w:pPr>
+      <w:r>
+        <w:rPr>
+          <w:sz w:val="30"/>
+          <w:szCs w:val="30"/>
+        </w:rPr>
+        <w:t>Salida esperada</w:t>
+      </w:r>
+      <w:r>
+        <w:rPr>
+          <w:sz w:val="30"/>
+          <w:szCs w:val="30"/>
+        </w:rPr>
+        <w:t>:</w:t>
+      </w:r>
+    </w:p>
+    <w:p>
+      <w:r>
+        <w:t>Lista vacía</w:t>
+      </w:r>
+      <w:r>
+        <w:br w:type="page"/>
+      </w:r>
+    </w:p>
+    <w:p>
+      <w:pPr>
+        <w:rPr>
+          <w:sz w:val="30"/>
+          <w:szCs w:val="30"/>
+        </w:rPr>
+      </w:pPr>
+      <w:r>
+        <w:rPr>
+          <w:sz w:val="30"/>
+          <w:szCs w:val="30"/>
+        </w:rPr>
+        <w:lastRenderedPageBreak/>
+        <w:t>Segundo</w:t>
+      </w:r>
+      <w:r>
+        <w:rPr>
+          <w:sz w:val="30"/>
+          <w:szCs w:val="30"/>
+        </w:rPr>
+        <w:t xml:space="preserve"> conjunto de datos: </w:t>
+      </w:r>
+      <w:r>
+        <w:rPr>
+          <w:sz w:val="30"/>
+          <w:szCs w:val="30"/>
+        </w:rPr>
+        <w:t xml:space="preserve">Vehículo </w:t>
+      </w:r>
+      <w:r>
+        <w:rPr>
+          <w:sz w:val="30"/>
+          <w:szCs w:val="30"/>
+        </w:rPr>
+        <w:t>con un informe sin registro</w:t>
+      </w:r>
+    </w:p>
+    <w:p>
+      <w:pPr>
+        <w:rPr>
+          <w:lang w:val="es-UY"/>
+        </w:rPr>
+      </w:pPr>
+      <w:r>
+        <w:t>VIN: VIAJEASTRALAMARTE</w:t>
+      </w:r>
+    </w:p>
+    <w:p>
+      <w:pPr>
+        <w:rPr>
+          <w:lang w:val="es-UY"/>
+        </w:rPr>
+      </w:pPr>
+      <w:r>
+        <w:rPr>
+          <w:lang w:val="es-UY"/>
+        </w:rPr>
+        <w:t>Informe 1: “TODO BIEN”</w:t>
+      </w:r>
+    </w:p>
+    <w:p>
+      <w:pPr>
+        <w:rPr>
+          <w:sz w:val="30"/>
+          <w:szCs w:val="30"/>
+        </w:rPr>
+      </w:pPr>
+      <w:r>
+        <w:rPr>
+          <w:sz w:val="30"/>
+          <w:szCs w:val="30"/>
+        </w:rPr>
+        <w:t>DML para insertar:</w:t>
+      </w:r>
+    </w:p>
+    <w:p>
+      <w:proofErr w:type="spellStart"/>
+      <w:proofErr w:type="gramStart"/>
+      <w:r>
+        <w:t>insert</w:t>
+      </w:r>
+      <w:proofErr w:type="spellEnd"/>
+      <w:proofErr w:type="gramEnd"/>
+      <w:r>
+        <w:t xml:space="preserve"> </w:t>
+      </w:r>
+      <w:proofErr w:type="spellStart"/>
+      <w:r>
+        <w:t>into</w:t>
+      </w:r>
+      <w:proofErr w:type="spellEnd"/>
+      <w:r>
+        <w:t xml:space="preserve"> </w:t>
+      </w:r>
+      <w:proofErr w:type="spellStart"/>
+      <w:r>
+        <w:t>vehiculo</w:t>
+      </w:r>
+      <w:proofErr w:type="spellEnd"/>
+      <w:r>
+        <w:t>(</w:t>
+      </w:r>
+      <w:proofErr w:type="spellStart"/>
+      <w:r>
+        <w:t>vin</w:t>
+      </w:r>
+      <w:proofErr w:type="spellEnd"/>
+      <w:r>
+        <w:t xml:space="preserve">, cliente) </w:t>
+      </w:r>
+      <w:proofErr w:type="spellStart"/>
+      <w:r>
+        <w:t>values</w:t>
+      </w:r>
+      <w:proofErr w:type="spellEnd"/>
+      <w:r>
+        <w:t xml:space="preserve"> (‘VIAJEASTRALAMARTE’, 1);</w:t>
+      </w:r>
+    </w:p>
+    <w:p>
+      <w:proofErr w:type="spellStart"/>
+      <w:proofErr w:type="gramStart"/>
+      <w:r>
+        <w:t>insert</w:t>
+      </w:r>
+      <w:proofErr w:type="spellEnd"/>
+      <w:proofErr w:type="gramEnd"/>
+      <w:r>
+        <w:t xml:space="preserve"> </w:t>
+      </w:r>
+      <w:proofErr w:type="spellStart"/>
+      <w:r>
+        <w:t>into</w:t>
+      </w:r>
+      <w:proofErr w:type="spellEnd"/>
+      <w:r>
+        <w:t xml:space="preserve"> </w:t>
+      </w:r>
+      <w:proofErr w:type="spellStart"/>
+      <w:r>
+        <w:t>informedanios</w:t>
+      </w:r>
+      <w:proofErr w:type="spellEnd"/>
+      <w:r>
+        <w:t>(</w:t>
+      </w:r>
+      <w:proofErr w:type="spellStart"/>
+      <w:r>
+        <w:t>Descripcion</w:t>
+      </w:r>
+      <w:proofErr w:type="spellEnd"/>
+      <w:r>
+        <w:t xml:space="preserve">, Fecha, Tipo, </w:t>
+      </w:r>
+      <w:proofErr w:type="spellStart"/>
+      <w:r>
+        <w:t>IDVehiculo</w:t>
+      </w:r>
+      <w:proofErr w:type="spellEnd"/>
+      <w:r>
+        <w:t xml:space="preserve">, </w:t>
+      </w:r>
+      <w:proofErr w:type="spellStart"/>
+      <w:r>
+        <w:t>IDLugar</w:t>
+      </w:r>
+      <w:proofErr w:type="spellEnd"/>
+      <w:r>
+        <w:t xml:space="preserve">, </w:t>
+      </w:r>
+      <w:proofErr w:type="spellStart"/>
+      <w:r>
+        <w:t>IDUsuario</w:t>
+      </w:r>
+      <w:proofErr w:type="spellEnd"/>
+      <w:r>
+        <w:t xml:space="preserve">) </w:t>
+      </w:r>
+      <w:proofErr w:type="spellStart"/>
+      <w:r>
+        <w:t>values</w:t>
+      </w:r>
+      <w:proofErr w:type="spellEnd"/>
+      <w:r>
+        <w:t xml:space="preserve"> (“</w:t>
+      </w:r>
+      <w:r>
+        <w:t>TODO BIEN</w:t>
+      </w:r>
+      <w:r>
+        <w:t xml:space="preserve">”, </w:t>
+      </w:r>
+      <w:proofErr w:type="spellStart"/>
+      <w:r>
+        <w:t>current</w:t>
+      </w:r>
+      <w:proofErr w:type="spellEnd"/>
+      <w:r>
+        <w:t xml:space="preserve"> </w:t>
+      </w:r>
+      <w:proofErr w:type="spellStart"/>
+      <w:r>
+        <w:t>year</w:t>
+      </w:r>
+      <w:proofErr w:type="spellEnd"/>
+      <w:r>
+        <w:t xml:space="preserve"> </w:t>
+      </w:r>
+      <w:proofErr w:type="spellStart"/>
+      <w:r>
+        <w:t>to</w:t>
+      </w:r>
+      <w:proofErr w:type="spellEnd"/>
+      <w:r>
+        <w:t xml:space="preserve"> </w:t>
+      </w:r>
+      <w:proofErr w:type="spellStart"/>
+      <w:r>
+        <w:t>day</w:t>
+      </w:r>
+      <w:proofErr w:type="spellEnd"/>
+      <w:r>
+        <w:t>, ‘Parcial’, (</w:t>
+      </w:r>
+      <w:proofErr w:type="spellStart"/>
+      <w:r>
+        <w:t>select</w:t>
+      </w:r>
+      <w:proofErr w:type="spellEnd"/>
+      <w:r>
+        <w:t xml:space="preserve"> </w:t>
+      </w:r>
+      <w:proofErr w:type="spellStart"/>
+      <w:r>
+        <w:t>idvehiculo</w:t>
+      </w:r>
+      <w:proofErr w:type="spellEnd"/>
+      <w:r>
+        <w:t xml:space="preserve"> </w:t>
+      </w:r>
+      <w:proofErr w:type="spellStart"/>
+      <w:r>
+        <w:t>from</w:t>
+      </w:r>
+      <w:proofErr w:type="spellEnd"/>
+      <w:r>
+        <w:t xml:space="preserve"> </w:t>
+      </w:r>
+      <w:proofErr w:type="spellStart"/>
+      <w:r>
+        <w:t>vehiculo</w:t>
+      </w:r>
+      <w:proofErr w:type="spellEnd"/>
+      <w:r>
+        <w:t xml:space="preserve"> </w:t>
+      </w:r>
+      <w:proofErr w:type="spellStart"/>
+      <w:r>
+        <w:t>where</w:t>
+      </w:r>
+      <w:proofErr w:type="spellEnd"/>
+      <w:r>
+        <w:t xml:space="preserve"> </w:t>
+      </w:r>
+      <w:proofErr w:type="spellStart"/>
+      <w:r>
+        <w:t>vin</w:t>
+      </w:r>
+      <w:proofErr w:type="spellEnd"/>
+      <w:r>
+        <w:t xml:space="preserve"> = ‘VIAJEASTRALAMARTE”), 1, 1);</w:t>
+      </w:r>
+    </w:p>
+    <w:p>
+      <w:pPr>
+        <w:rPr>
+          <w:sz w:val="30"/>
+          <w:szCs w:val="30"/>
+        </w:rPr>
+      </w:pPr>
+      <w:r>
+        <w:rPr>
+          <w:sz w:val="30"/>
+          <w:szCs w:val="30"/>
+        </w:rPr>
+        <w:t>Salida esperada:</w:t>
+      </w:r>
+    </w:p>
+    <w:p>
+      <w:r>
+        <w:t>Lista con 1 informe sin registros</w:t>
+      </w:r>
+    </w:p>
+    <w:p>
+      <w:pPr>
+        <w:rPr>
+          <w:sz w:val="30"/>
+          <w:szCs w:val="30"/>
+        </w:rPr>
+      </w:pPr>
+      <w:r>
+        <w:rPr>
+          <w:sz w:val="30"/>
+          <w:szCs w:val="30"/>
+        </w:rPr>
+        <w:t xml:space="preserve">Tercer </w:t>
+      </w:r>
+      <w:r>
+        <w:rPr>
+          <w:sz w:val="30"/>
+          <w:szCs w:val="30"/>
+        </w:rPr>
+        <w:t xml:space="preserve">conjunto de datos: </w:t>
+      </w:r>
+      <w:r>
+        <w:rPr>
+          <w:sz w:val="30"/>
+          <w:szCs w:val="30"/>
+        </w:rPr>
+        <w:t xml:space="preserve">Vehículo con un informe </w:t>
+      </w:r>
+      <w:r>
+        <w:rPr>
+          <w:sz w:val="30"/>
+          <w:szCs w:val="30"/>
+        </w:rPr>
+        <w:t xml:space="preserve">y </w:t>
+      </w:r>
+      <w:r>
+        <w:rPr>
+          <w:sz w:val="30"/>
+          <w:szCs w:val="30"/>
+        </w:rPr>
+        <w:t>registro</w:t>
+      </w:r>
+      <w:r>
+        <w:rPr>
+          <w:sz w:val="30"/>
+          <w:szCs w:val="30"/>
+        </w:rPr>
+        <w:t xml:space="preserve"> que no actualiza</w:t>
+      </w:r>
+    </w:p>
+    <w:p>
+      <w:pPr>
+        <w:rPr>
+          <w:lang w:val="es-UY"/>
+        </w:rPr>
+      </w:pPr>
+      <w:r>
+        <w:t>VIN: VIAJEASTRALAMARTE</w:t>
+      </w:r>
+    </w:p>
+    <w:p>
+      <w:pPr>
+        <w:rPr>
+          <w:lang w:val="es-UY"/>
+        </w:rPr>
+      </w:pPr>
+      <w:r>
+        <w:rPr>
+          <w:lang w:val="es-UY"/>
+        </w:rPr>
+        <w:t>Informe 1: “TODO BIEN”</w:t>
+      </w:r>
+    </w:p>
+    <w:p>
+      <w:pPr>
+        <w:rPr>
+          <w:lang w:val="es-UY"/>
+        </w:rPr>
+      </w:pPr>
+      <w:r>
+        <w:rPr>
+          <w:lang w:val="es-UY"/>
+        </w:rPr>
+        <w:t>Registro 1: “TODO SANO”</w:t>
+      </w:r>
+    </w:p>
+    <w:p>
+      <w:pPr>
+        <w:rPr>
+          <w:sz w:val="30"/>
+          <w:szCs w:val="30"/>
+        </w:rPr>
+      </w:pPr>
+      <w:r>
+        <w:rPr>
+          <w:sz w:val="30"/>
+          <w:szCs w:val="30"/>
+        </w:rPr>
+        <w:t>DML para insertar:</w:t>
+      </w:r>
+    </w:p>
+    <w:p>
+      <w:proofErr w:type="spellStart"/>
+      <w:proofErr w:type="gramStart"/>
+      <w:r>
+        <w:t>insert</w:t>
+      </w:r>
+      <w:proofErr w:type="spellEnd"/>
+      <w:proofErr w:type="gramEnd"/>
+      <w:r>
+        <w:t xml:space="preserve"> </w:t>
+      </w:r>
+      <w:proofErr w:type="spellStart"/>
+      <w:r>
+        <w:t>into</w:t>
+      </w:r>
+      <w:proofErr w:type="spellEnd"/>
+      <w:r>
+        <w:t xml:space="preserve"> </w:t>
+      </w:r>
+      <w:proofErr w:type="spellStart"/>
+      <w:r>
+        <w:t>vehiculo</w:t>
+      </w:r>
+      <w:proofErr w:type="spellEnd"/>
+      <w:r>
+        <w:t>(</w:t>
+      </w:r>
+      <w:proofErr w:type="spellStart"/>
+      <w:r>
+        <w:t>vin</w:t>
+      </w:r>
+      <w:proofErr w:type="spellEnd"/>
+      <w:r>
+        <w:t xml:space="preserve">, cliente) </w:t>
+      </w:r>
+      <w:proofErr w:type="spellStart"/>
+      <w:r>
+        <w:t>values</w:t>
+      </w:r>
+      <w:proofErr w:type="spellEnd"/>
+      <w:r>
+        <w:t xml:space="preserve"> (‘VIAJEASTRALAMARTE’, 1);</w:t>
+      </w:r>
+    </w:p>
+    <w:p>
+      <w:proofErr w:type="spellStart"/>
+      <w:proofErr w:type="gramStart"/>
+      <w:r>
+        <w:t>insert</w:t>
+      </w:r>
+      <w:proofErr w:type="spellEnd"/>
+      <w:proofErr w:type="gramEnd"/>
+      <w:r>
+        <w:t xml:space="preserve"> </w:t>
+      </w:r>
+      <w:proofErr w:type="spellStart"/>
+      <w:r>
+        <w:t>into</w:t>
+      </w:r>
+      <w:proofErr w:type="spellEnd"/>
+      <w:r>
+        <w:t xml:space="preserve"> </w:t>
+      </w:r>
+      <w:proofErr w:type="spellStart"/>
+      <w:r>
+        <w:t>informedanios</w:t>
+      </w:r>
+      <w:proofErr w:type="spellEnd"/>
+      <w:r>
+        <w:t>(</w:t>
+      </w:r>
+      <w:proofErr w:type="spellStart"/>
+      <w:r>
+        <w:t>Descripcion</w:t>
+      </w:r>
+      <w:proofErr w:type="spellEnd"/>
+      <w:r>
+        <w:t xml:space="preserve">, Fecha, Tipo, </w:t>
+      </w:r>
+      <w:proofErr w:type="spellStart"/>
+      <w:r>
+        <w:t>IDVehiculo</w:t>
+      </w:r>
+      <w:proofErr w:type="spellEnd"/>
+      <w:r>
+        <w:t xml:space="preserve">, </w:t>
+      </w:r>
+      <w:proofErr w:type="spellStart"/>
+      <w:r>
+        <w:t>IDLugar</w:t>
+      </w:r>
+      <w:proofErr w:type="spellEnd"/>
+      <w:r>
+        <w:t xml:space="preserve">, </w:t>
+      </w:r>
+      <w:proofErr w:type="spellStart"/>
+      <w:r>
+        <w:t>IDUsuario</w:t>
+      </w:r>
+      <w:proofErr w:type="spellEnd"/>
+      <w:r>
+        <w:t xml:space="preserve">) </w:t>
+      </w:r>
+      <w:proofErr w:type="spellStart"/>
+      <w:r>
+        <w:t>values</w:t>
+      </w:r>
+      <w:proofErr w:type="spellEnd"/>
+      <w:r>
+        <w:t xml:space="preserve"> (“</w:t>
+      </w:r>
+      <w:r>
+        <w:t>TODO BIEN</w:t>
+      </w:r>
+      <w:r>
+        <w:t xml:space="preserve">”, </w:t>
+      </w:r>
+      <w:proofErr w:type="spellStart"/>
+      <w:r>
+        <w:t>current</w:t>
+      </w:r>
+      <w:proofErr w:type="spellEnd"/>
+      <w:r>
+        <w:t xml:space="preserve"> </w:t>
+      </w:r>
+      <w:proofErr w:type="spellStart"/>
+      <w:r>
+        <w:t>year</w:t>
+      </w:r>
+      <w:proofErr w:type="spellEnd"/>
+      <w:r>
+        <w:t xml:space="preserve"> </w:t>
+      </w:r>
+      <w:proofErr w:type="spellStart"/>
+      <w:r>
+        <w:t>to</w:t>
+      </w:r>
+      <w:proofErr w:type="spellEnd"/>
+      <w:r>
+        <w:t xml:space="preserve"> </w:t>
+      </w:r>
+      <w:proofErr w:type="spellStart"/>
+      <w:r>
+        <w:t>day</w:t>
+      </w:r>
+      <w:proofErr w:type="spellEnd"/>
+      <w:r>
+        <w:t>, ‘Parcial’, (</w:t>
+      </w:r>
+      <w:proofErr w:type="spellStart"/>
+      <w:r>
+        <w:t>select</w:t>
+      </w:r>
+      <w:proofErr w:type="spellEnd"/>
+      <w:r>
+        <w:t xml:space="preserve"> </w:t>
+      </w:r>
+      <w:proofErr w:type="spellStart"/>
+      <w:r>
+        <w:t>idvehiculo</w:t>
+      </w:r>
+      <w:proofErr w:type="spellEnd"/>
+      <w:r>
+        <w:t xml:space="preserve"> </w:t>
+      </w:r>
+      <w:proofErr w:type="spellStart"/>
+      <w:r>
+        <w:t>from</w:t>
+      </w:r>
+      <w:proofErr w:type="spellEnd"/>
+      <w:r>
+        <w:t xml:space="preserve"> </w:t>
+      </w:r>
+      <w:proofErr w:type="spellStart"/>
+      <w:r>
+        <w:t>vehiculo</w:t>
+      </w:r>
+      <w:proofErr w:type="spellEnd"/>
+      <w:r>
+        <w:t xml:space="preserve"> </w:t>
+      </w:r>
+      <w:proofErr w:type="spellStart"/>
+      <w:r>
+        <w:t>where</w:t>
+      </w:r>
+      <w:proofErr w:type="spellEnd"/>
+      <w:r>
+        <w:t xml:space="preserve"> </w:t>
+      </w:r>
+      <w:proofErr w:type="spellStart"/>
+      <w:r>
+        <w:t>vin</w:t>
+      </w:r>
+      <w:proofErr w:type="spellEnd"/>
+      <w:r>
+        <w:t xml:space="preserve"> = ‘VIAJEASTRALAMARTE”), 1, 1);</w:t>
+      </w:r>
+    </w:p>
+    <w:p>
+      <w:proofErr w:type="spellStart"/>
+      <w:proofErr w:type="gramStart"/>
+      <w:r>
+        <w:t>insert</w:t>
+      </w:r>
+      <w:proofErr w:type="spellEnd"/>
+      <w:proofErr w:type="gramEnd"/>
+      <w:r>
+        <w:t xml:space="preserve"> </w:t>
+      </w:r>
+      <w:proofErr w:type="spellStart"/>
+      <w:r>
+        <w:t>into</w:t>
+      </w:r>
+      <w:proofErr w:type="spellEnd"/>
+      <w:r>
+        <w:t xml:space="preserve"> </w:t>
+      </w:r>
+      <w:proofErr w:type="spellStart"/>
+      <w:r>
+        <w:t>registrodanios</w:t>
+      </w:r>
+      <w:proofErr w:type="spellEnd"/>
+      <w:r>
+        <w:t>(</w:t>
+      </w:r>
+      <w:proofErr w:type="spellStart"/>
+      <w:r>
+        <w:t>idvehiculo</w:t>
+      </w:r>
+      <w:proofErr w:type="spellEnd"/>
+      <w:r>
+        <w:t xml:space="preserve">, </w:t>
+      </w:r>
+      <w:proofErr w:type="spellStart"/>
+      <w:r>
+        <w:t>informedanios,descripcion</w:t>
+      </w:r>
+      <w:proofErr w:type="spellEnd"/>
+      <w:r>
+        <w:t xml:space="preserve">) </w:t>
+      </w:r>
+      <w:proofErr w:type="spellStart"/>
+      <w:r>
+        <w:t>values</w:t>
+      </w:r>
+      <w:proofErr w:type="spellEnd"/>
+      <w:r>
+        <w:t>(</w:t>
+      </w:r>
+      <w:r>
+        <w:t>(</w:t>
+      </w:r>
+      <w:proofErr w:type="spellStart"/>
+      <w:r>
+        <w:t>select</w:t>
+      </w:r>
+      <w:proofErr w:type="spellEnd"/>
+      <w:r>
+        <w:t xml:space="preserve"> </w:t>
+      </w:r>
+      <w:proofErr w:type="spellStart"/>
+      <w:r>
+        <w:t>idvehiculo</w:t>
+      </w:r>
+      <w:proofErr w:type="spellEnd"/>
+      <w:r>
+        <w:t xml:space="preserve"> </w:t>
+      </w:r>
+      <w:proofErr w:type="spellStart"/>
+      <w:r>
+        <w:t>from</w:t>
+      </w:r>
+      <w:proofErr w:type="spellEnd"/>
+      <w:r>
+        <w:t xml:space="preserve"> </w:t>
+      </w:r>
+      <w:proofErr w:type="spellStart"/>
+      <w:r>
+        <w:t>vehiculo</w:t>
+      </w:r>
+      <w:proofErr w:type="spellEnd"/>
+      <w:r>
+        <w:t xml:space="preserve"> </w:t>
+      </w:r>
+      <w:proofErr w:type="spellStart"/>
+      <w:r>
+        <w:t>where</w:t>
+      </w:r>
+      <w:proofErr w:type="spellEnd"/>
+      <w:r>
+        <w:t xml:space="preserve"> </w:t>
+      </w:r>
+      <w:proofErr w:type="spellStart"/>
+      <w:r>
+        <w:t>vin</w:t>
+      </w:r>
+      <w:proofErr w:type="spellEnd"/>
+      <w:r>
+        <w:t xml:space="preserve"> = ‘VIAJEASTRALAMARTE”)</w:t>
+      </w:r>
+      <w:r>
+        <w:t>, (</w:t>
+      </w:r>
+      <w:proofErr w:type="spellStart"/>
+      <w:r>
+        <w:t>select</w:t>
+      </w:r>
+      <w:proofErr w:type="spellEnd"/>
+      <w:r>
+        <w:t xml:space="preserve"> id </w:t>
+      </w:r>
+      <w:proofErr w:type="spellStart"/>
+      <w:r>
+        <w:t>from</w:t>
+      </w:r>
+      <w:proofErr w:type="spellEnd"/>
+      <w:r>
+        <w:t xml:space="preserve"> </w:t>
+      </w:r>
+      <w:proofErr w:type="spellStart"/>
+      <w:r>
+        <w:t>informedanios</w:t>
+      </w:r>
+      <w:proofErr w:type="spellEnd"/>
+      <w:r>
+        <w:t xml:space="preserve"> </w:t>
+      </w:r>
+      <w:proofErr w:type="spellStart"/>
+      <w:r>
+        <w:t>inner</w:t>
+      </w:r>
+      <w:proofErr w:type="spellEnd"/>
+      <w:r>
+        <w:t xml:space="preserve"> </w:t>
+      </w:r>
+      <w:proofErr w:type="spellStart"/>
+      <w:r>
+        <w:t>join</w:t>
+      </w:r>
+      <w:proofErr w:type="spellEnd"/>
+      <w:r>
+        <w:t xml:space="preserve"> </w:t>
+      </w:r>
+      <w:proofErr w:type="spellStart"/>
+      <w:r>
+        <w:t>vehiculo</w:t>
+      </w:r>
+      <w:proofErr w:type="spellEnd"/>
+      <w:r>
+        <w:t xml:space="preserve"> </w:t>
+      </w:r>
+      <w:proofErr w:type="spellStart"/>
+      <w:r>
+        <w:t>on</w:t>
+      </w:r>
+      <w:proofErr w:type="spellEnd"/>
+      <w:r>
+        <w:t xml:space="preserve"> </w:t>
+      </w:r>
+      <w:proofErr w:type="spellStart"/>
+      <w:r>
+        <w:t>informedanios.idvehiculo</w:t>
+      </w:r>
+      <w:proofErr w:type="spellEnd"/>
+      <w:r>
+        <w:t>=</w:t>
+      </w:r>
+      <w:proofErr w:type="spellStart"/>
+      <w:r>
+        <w:t>vehiculo.idvehiculo</w:t>
+      </w:r>
+      <w:proofErr w:type="spellEnd"/>
+      <w:r>
+        <w:t xml:space="preserve"> and </w:t>
+      </w:r>
+      <w:proofErr w:type="spellStart"/>
+      <w:r>
+        <w:t>vehiculo.vin</w:t>
+      </w:r>
+      <w:proofErr w:type="spellEnd"/>
+      <w:r>
+        <w:t>=’VIAJEASTRALAMARTE’), “TODO SANO”);</w:t>
+      </w:r>
+    </w:p>
+    <w:p>
+      <w:pPr>
+        <w:rPr>
+          <w:sz w:val="30"/>
+          <w:szCs w:val="30"/>
+        </w:rPr>
+      </w:pPr>
+      <w:r>
+        <w:rPr>
+          <w:sz w:val="30"/>
+          <w:szCs w:val="30"/>
+        </w:rPr>
+        <w:t>Salida esperada:</w:t>
+      </w:r>
+    </w:p>
+    <w:p>
+      <w:r>
+        <w:t xml:space="preserve">Lista con 1 informe </w:t>
+      </w:r>
+      <w:r>
+        <w:t>con 1 registro que no actualiza</w:t>
+      </w:r>
+    </w:p>
+    <w:p>
+      <w:pPr>
+        <w:rPr>
+          <w:sz w:val="30"/>
+          <w:szCs w:val="30"/>
+        </w:rPr>
+      </w:pPr>
+      <w:r>
+        <w:rPr>
+          <w:sz w:val="30"/>
+          <w:szCs w:val="30"/>
+        </w:rPr>
+        <w:br w:type="page"/>
+      </w:r>
+    </w:p>
+    <w:p>
+      <w:pPr>
+        <w:rPr>
+          <w:sz w:val="30"/>
+          <w:szCs w:val="30"/>
+        </w:rPr>
+      </w:pPr>
+      <w:r>
+        <w:rPr>
+          <w:sz w:val="30"/>
+          <w:szCs w:val="30"/>
+        </w:rPr>
+        <w:lastRenderedPageBreak/>
+        <w:t xml:space="preserve">Tercer </w:t>
+      </w:r>
+      <w:r>
+        <w:rPr>
+          <w:sz w:val="30"/>
+          <w:szCs w:val="30"/>
+        </w:rPr>
+        <w:t xml:space="preserve">conjunto de datos: </w:t>
+      </w:r>
+      <w:r>
+        <w:rPr>
+          <w:sz w:val="30"/>
+          <w:szCs w:val="30"/>
+        </w:rPr>
+        <w:t xml:space="preserve">Vehículo con </w:t>
+      </w:r>
+      <w:r>
+        <w:rPr>
+          <w:sz w:val="30"/>
+          <w:szCs w:val="30"/>
+        </w:rPr>
+        <w:t xml:space="preserve">2 </w:t>
+      </w:r>
+      <w:r>
+        <w:rPr>
+          <w:sz w:val="30"/>
+          <w:szCs w:val="30"/>
+        </w:rPr>
+        <w:t>informe</w:t>
+      </w:r>
+      <w:r>
+        <w:rPr>
+          <w:sz w:val="30"/>
+          <w:szCs w:val="30"/>
+        </w:rPr>
+        <w:t>s, 1</w:t>
+      </w:r>
+      <w:r>
+        <w:rPr>
+          <w:sz w:val="30"/>
+          <w:szCs w:val="30"/>
+        </w:rPr>
+        <w:t xml:space="preserve"> registro que no actualiza</w:t>
+      </w:r>
+      <w:r>
+        <w:rPr>
+          <w:sz w:val="30"/>
+          <w:szCs w:val="30"/>
+        </w:rPr>
+        <w:t xml:space="preserve"> y 1 registro que actualiza</w:t>
+      </w:r>
+    </w:p>
+    <w:p>
+      <w:pPr>
+        <w:rPr>
+          <w:lang w:val="es-UY"/>
+        </w:rPr>
+      </w:pPr>
+      <w:r>
+        <w:t>VIN: VIAJEASTRALAMARTE</w:t>
+      </w:r>
+    </w:p>
+    <w:p>
+      <w:pPr>
+        <w:rPr>
+          <w:lang w:val="es-UY"/>
+        </w:rPr>
+      </w:pPr>
+      <w:r>
+        <w:rPr>
+          <w:lang w:val="es-UY"/>
+        </w:rPr>
+        <w:t>Informe 1: “TODO BIEN”</w:t>
+      </w:r>
+    </w:p>
+    <w:p>
+      <w:pPr>
+        <w:rPr>
+          <w:lang w:val="es-UY"/>
+        </w:rPr>
+      </w:pPr>
+      <w:r>
+        <w:rPr>
+          <w:lang w:val="es-UY"/>
+        </w:rPr>
+        <w:t>Registro 1: “TODO SANO”</w:t>
+      </w:r>
+    </w:p>
+    <w:p>
+      <w:pPr>
+        <w:rPr>
+          <w:lang w:val="es-UY"/>
+        </w:rPr>
+      </w:pPr>
+      <w:r>
+        <w:rPr>
+          <w:lang w:val="es-UY"/>
+        </w:rPr>
+        <w:t>Informe 2: “TODO MAL”</w:t>
+      </w:r>
+    </w:p>
+    <w:p>
+      <w:pPr>
+        <w:rPr>
+          <w:lang w:val="es-UY"/>
+        </w:rPr>
+      </w:pPr>
+      <w:r>
+        <w:rPr>
+          <w:lang w:val="es-UY"/>
+        </w:rPr>
+        <w:t>Registro 2: “ESTÁ DESTRUIDO”</w:t>
+      </w:r>
+    </w:p>
+    <w:p>
+      <w:pPr>
+        <w:rPr>
+          <w:sz w:val="30"/>
+          <w:szCs w:val="30"/>
+        </w:rPr>
+      </w:pPr>
+      <w:r>
+        <w:rPr>
+          <w:sz w:val="30"/>
+          <w:szCs w:val="30"/>
+        </w:rPr>
+        <w:t>DML para insertar:</w:t>
+      </w:r>
+    </w:p>
+    <w:p>
+      <w:proofErr w:type="spellStart"/>
+      <w:proofErr w:type="gramStart"/>
+      <w:r>
+        <w:t>insert</w:t>
+      </w:r>
+      <w:proofErr w:type="spellEnd"/>
+      <w:proofErr w:type="gramEnd"/>
+      <w:r>
+        <w:t xml:space="preserve"> </w:t>
+      </w:r>
+      <w:proofErr w:type="spellStart"/>
+      <w:r>
+        <w:t>into</w:t>
+      </w:r>
+      <w:proofErr w:type="spellEnd"/>
+      <w:r>
+        <w:t xml:space="preserve"> </w:t>
+      </w:r>
+      <w:proofErr w:type="spellStart"/>
+      <w:r>
+        <w:t>vehiculo</w:t>
+      </w:r>
+      <w:proofErr w:type="spellEnd"/>
+      <w:r>
+        <w:t>(</w:t>
+      </w:r>
+      <w:proofErr w:type="spellStart"/>
+      <w:r>
+        <w:t>vin</w:t>
+      </w:r>
+      <w:proofErr w:type="spellEnd"/>
+      <w:r>
+        <w:t xml:space="preserve">, cliente) </w:t>
+      </w:r>
+      <w:proofErr w:type="spellStart"/>
+      <w:r>
+        <w:t>values</w:t>
+      </w:r>
+      <w:proofErr w:type="spellEnd"/>
+      <w:r>
+        <w:t xml:space="preserve"> (‘VIAJEASTRALAMARTE’, 1);</w:t>
+      </w:r>
+    </w:p>
+    <w:p>
+      <w:proofErr w:type="spellStart"/>
+      <w:proofErr w:type="gramStart"/>
+      <w:r>
+        <w:t>insert</w:t>
+      </w:r>
+      <w:proofErr w:type="spellEnd"/>
+      <w:proofErr w:type="gramEnd"/>
+      <w:r>
+        <w:t xml:space="preserve"> </w:t>
+      </w:r>
+      <w:proofErr w:type="spellStart"/>
+      <w:r>
+        <w:t>into</w:t>
+      </w:r>
+      <w:proofErr w:type="spellEnd"/>
+      <w:r>
+        <w:t xml:space="preserve"> </w:t>
+      </w:r>
+      <w:proofErr w:type="spellStart"/>
+      <w:r>
+        <w:t>informedanios</w:t>
+      </w:r>
+      <w:proofErr w:type="spellEnd"/>
+      <w:r>
+        <w:t>(</w:t>
+      </w:r>
+      <w:proofErr w:type="spellStart"/>
+      <w:r>
+        <w:t>Descripcion</w:t>
+      </w:r>
+      <w:proofErr w:type="spellEnd"/>
+      <w:r>
+        <w:t xml:space="preserve">, Fecha, Tipo, </w:t>
+      </w:r>
+      <w:proofErr w:type="spellStart"/>
+      <w:r>
+        <w:t>IDVehiculo</w:t>
+      </w:r>
+      <w:proofErr w:type="spellEnd"/>
+      <w:r>
+        <w:t xml:space="preserve">, </w:t>
+      </w:r>
+      <w:proofErr w:type="spellStart"/>
+      <w:r>
+        <w:t>IDLugar</w:t>
+      </w:r>
+      <w:proofErr w:type="spellEnd"/>
+      <w:r>
+        <w:t xml:space="preserve">, </w:t>
+      </w:r>
+      <w:proofErr w:type="spellStart"/>
+      <w:r>
+        <w:t>IDUsuario</w:t>
+      </w:r>
+      <w:proofErr w:type="spellEnd"/>
+      <w:r>
+        <w:t xml:space="preserve">) </w:t>
+      </w:r>
+      <w:proofErr w:type="spellStart"/>
+      <w:r>
+        <w:t>values</w:t>
+      </w:r>
+      <w:proofErr w:type="spellEnd"/>
+      <w:r>
+        <w:t xml:space="preserve"> (“TODO BIEN”, </w:t>
+      </w:r>
+      <w:proofErr w:type="spellStart"/>
+      <w:r>
+        <w:t>current</w:t>
+      </w:r>
+      <w:proofErr w:type="spellEnd"/>
+      <w:r>
+        <w:t xml:space="preserve"> </w:t>
+      </w:r>
+      <w:proofErr w:type="spellStart"/>
+      <w:r>
+        <w:t>year</w:t>
+      </w:r>
+      <w:proofErr w:type="spellEnd"/>
+      <w:r>
+        <w:t xml:space="preserve"> </w:t>
+      </w:r>
+      <w:proofErr w:type="spellStart"/>
+      <w:r>
+        <w:t>to</w:t>
+      </w:r>
+      <w:proofErr w:type="spellEnd"/>
+      <w:r>
+        <w:t xml:space="preserve"> </w:t>
+      </w:r>
+      <w:proofErr w:type="spellStart"/>
+      <w:r>
+        <w:t>day</w:t>
+      </w:r>
+      <w:proofErr w:type="spellEnd"/>
+      <w:r>
+        <w:t>, ‘Parcial’, (</w:t>
+      </w:r>
+      <w:proofErr w:type="spellStart"/>
+      <w:r>
+        <w:t>select</w:t>
+      </w:r>
+      <w:proofErr w:type="spellEnd"/>
+      <w:r>
+        <w:t xml:space="preserve"> </w:t>
+      </w:r>
+      <w:proofErr w:type="spellStart"/>
+      <w:r>
+        <w:t>idvehiculo</w:t>
+      </w:r>
+      <w:proofErr w:type="spellEnd"/>
+      <w:r>
+        <w:t xml:space="preserve"> </w:t>
+      </w:r>
+      <w:proofErr w:type="spellStart"/>
+      <w:r>
+        <w:t>from</w:t>
+      </w:r>
+      <w:proofErr w:type="spellEnd"/>
+      <w:r>
+        <w:t xml:space="preserve"> </w:t>
+      </w:r>
+      <w:proofErr w:type="spellStart"/>
+      <w:r>
+        <w:t>vehiculo</w:t>
+      </w:r>
+      <w:proofErr w:type="spellEnd"/>
+      <w:r>
+        <w:t xml:space="preserve"> </w:t>
+      </w:r>
+      <w:proofErr w:type="spellStart"/>
+      <w:r>
+        <w:t>where</w:t>
+      </w:r>
+      <w:proofErr w:type="spellEnd"/>
+      <w:r>
+        <w:t xml:space="preserve"> </w:t>
+      </w:r>
+      <w:proofErr w:type="spellStart"/>
+      <w:r>
+        <w:t>vin</w:t>
+      </w:r>
+      <w:proofErr w:type="spellEnd"/>
+      <w:r>
+        <w:t xml:space="preserve"> = ‘VIAJEASTRALAMARTE”), 1, 1);</w:t>
+      </w:r>
+    </w:p>
+    <w:p>
+      <w:proofErr w:type="spellStart"/>
+      <w:proofErr w:type="gramStart"/>
+      <w:r>
+        <w:t>insert</w:t>
+      </w:r>
+      <w:proofErr w:type="spellEnd"/>
+      <w:proofErr w:type="gramEnd"/>
+      <w:r>
+        <w:t xml:space="preserve"> </w:t>
+      </w:r>
+      <w:proofErr w:type="spellStart"/>
+      <w:r>
+        <w:t>into</w:t>
+      </w:r>
+      <w:proofErr w:type="spellEnd"/>
+      <w:r>
+        <w:t xml:space="preserve"> </w:t>
+      </w:r>
+      <w:proofErr w:type="spellStart"/>
+      <w:r>
+        <w:t>registrodanios</w:t>
+      </w:r>
+      <w:proofErr w:type="spellEnd"/>
+      <w:r>
+        <w:t>(</w:t>
+      </w:r>
+      <w:proofErr w:type="spellStart"/>
+      <w:r>
+        <w:t>idvehiculo</w:t>
+      </w:r>
+      <w:proofErr w:type="spellEnd"/>
+      <w:r>
+        <w:t xml:space="preserve">, </w:t>
+      </w:r>
+      <w:proofErr w:type="spellStart"/>
+      <w:r>
+        <w:t>informedanios,descripcion</w:t>
+      </w:r>
+      <w:proofErr w:type="spellEnd"/>
+      <w:r>
+        <w:t xml:space="preserve">) </w:t>
+      </w:r>
+      <w:proofErr w:type="spellStart"/>
+      <w:r>
+        <w:t>values</w:t>
+      </w:r>
+      <w:proofErr w:type="spellEnd"/>
+      <w:r>
+        <w:t>((</w:t>
+      </w:r>
+      <w:proofErr w:type="spellStart"/>
+      <w:r>
+        <w:t>select</w:t>
+      </w:r>
+      <w:proofErr w:type="spellEnd"/>
+      <w:r>
+        <w:t xml:space="preserve"> </w:t>
+      </w:r>
+      <w:proofErr w:type="spellStart"/>
+      <w:r>
+        <w:t>idvehiculo</w:t>
+      </w:r>
+      <w:proofErr w:type="spellEnd"/>
+      <w:r>
+        <w:t xml:space="preserve"> </w:t>
+      </w:r>
+      <w:proofErr w:type="spellStart"/>
+      <w:r>
+        <w:t>from</w:t>
+      </w:r>
+      <w:proofErr w:type="spellEnd"/>
+      <w:r>
+        <w:t xml:space="preserve"> </w:t>
+      </w:r>
+      <w:proofErr w:type="spellStart"/>
+      <w:r>
+        <w:t>vehiculo</w:t>
+      </w:r>
+      <w:proofErr w:type="spellEnd"/>
+      <w:r>
+        <w:t xml:space="preserve"> </w:t>
+      </w:r>
+      <w:proofErr w:type="spellStart"/>
+      <w:r>
+        <w:t>where</w:t>
+      </w:r>
+      <w:proofErr w:type="spellEnd"/>
+      <w:r>
+        <w:t xml:space="preserve"> </w:t>
+      </w:r>
+      <w:proofErr w:type="spellStart"/>
+      <w:r>
+        <w:t>vin</w:t>
+      </w:r>
+      <w:proofErr w:type="spellEnd"/>
+      <w:r>
+        <w:t xml:space="preserve"> = ‘VIAJEASTRALAMARTE”), (</w:t>
+      </w:r>
+      <w:proofErr w:type="spellStart"/>
+      <w:r>
+        <w:t>select</w:t>
+      </w:r>
+      <w:proofErr w:type="spellEnd"/>
+      <w:r>
+        <w:t xml:space="preserve"> id </w:t>
+      </w:r>
+      <w:proofErr w:type="spellStart"/>
+      <w:r>
+        <w:t>from</w:t>
+      </w:r>
+      <w:proofErr w:type="spellEnd"/>
+      <w:r>
+        <w:t xml:space="preserve"> </w:t>
+      </w:r>
+      <w:proofErr w:type="spellStart"/>
+      <w:r>
+        <w:t>informedanios</w:t>
+      </w:r>
+      <w:proofErr w:type="spellEnd"/>
+      <w:r>
+        <w:t xml:space="preserve"> </w:t>
+      </w:r>
+      <w:proofErr w:type="spellStart"/>
+      <w:r>
+        <w:t>inner</w:t>
+      </w:r>
+      <w:proofErr w:type="spellEnd"/>
+      <w:r>
+        <w:t xml:space="preserve"> </w:t>
+      </w:r>
+      <w:proofErr w:type="spellStart"/>
+      <w:r>
+        <w:t>join</w:t>
+      </w:r>
+      <w:proofErr w:type="spellEnd"/>
+      <w:r>
+        <w:t xml:space="preserve"> </w:t>
+      </w:r>
+      <w:proofErr w:type="spellStart"/>
+      <w:r>
+        <w:t>vehiculo</w:t>
+      </w:r>
+      <w:proofErr w:type="spellEnd"/>
+      <w:r>
+        <w:t xml:space="preserve"> </w:t>
+      </w:r>
+      <w:proofErr w:type="spellStart"/>
+      <w:r>
+        <w:t>on</w:t>
+      </w:r>
+      <w:proofErr w:type="spellEnd"/>
+      <w:r>
+        <w:t xml:space="preserve"> </w:t>
+      </w:r>
+      <w:proofErr w:type="spellStart"/>
+      <w:r>
+        <w:t>informedanios.idvehiculo</w:t>
+      </w:r>
+      <w:proofErr w:type="spellEnd"/>
+      <w:r>
+        <w:t>=</w:t>
+      </w:r>
+      <w:proofErr w:type="spellStart"/>
+      <w:r>
+        <w:t>vehiculo.idvehiculo</w:t>
+      </w:r>
+      <w:proofErr w:type="spellEnd"/>
+      <w:r>
+        <w:t xml:space="preserve"> and </w:t>
+      </w:r>
+      <w:proofErr w:type="spellStart"/>
+      <w:r>
+        <w:t>vehiculo.vin</w:t>
+      </w:r>
+      <w:proofErr w:type="spellEnd"/>
+      <w:r>
+        <w:t>=’VIAJEASTRALAMARTE’), “TODO SANO”);</w:t>
+      </w:r>
+    </w:p>
+    <w:p>
+      <w:proofErr w:type="spellStart"/>
+      <w:proofErr w:type="gramStart"/>
+      <w:r>
+        <w:t>insert</w:t>
+      </w:r>
+      <w:proofErr w:type="spellEnd"/>
+      <w:proofErr w:type="gramEnd"/>
+      <w:r>
+        <w:t xml:space="preserve"> </w:t>
+      </w:r>
+      <w:proofErr w:type="spellStart"/>
+      <w:r>
+        <w:t>into</w:t>
+      </w:r>
+      <w:proofErr w:type="spellEnd"/>
+      <w:r>
+        <w:t xml:space="preserve"> </w:t>
+      </w:r>
+      <w:proofErr w:type="spellStart"/>
+      <w:r>
+        <w:t>informedanios</w:t>
+      </w:r>
+      <w:proofErr w:type="spellEnd"/>
+      <w:r>
+        <w:t>(</w:t>
+      </w:r>
+      <w:proofErr w:type="spellStart"/>
+      <w:r>
+        <w:t>Descripcion</w:t>
+      </w:r>
+      <w:proofErr w:type="spellEnd"/>
+      <w:r>
+        <w:t xml:space="preserve">, Fecha, Tipo, </w:t>
+      </w:r>
+      <w:proofErr w:type="spellStart"/>
+      <w:r>
+        <w:t>IDVehiculo</w:t>
+      </w:r>
+      <w:proofErr w:type="spellEnd"/>
+      <w:r>
+        <w:t xml:space="preserve">, </w:t>
+      </w:r>
+      <w:proofErr w:type="spellStart"/>
+      <w:r>
+        <w:t>IDLugar</w:t>
+      </w:r>
+      <w:proofErr w:type="spellEnd"/>
+      <w:r>
+        <w:t xml:space="preserve">, </w:t>
+      </w:r>
+      <w:proofErr w:type="spellStart"/>
+      <w:r>
+        <w:t>IDUsuario</w:t>
+      </w:r>
+      <w:proofErr w:type="spellEnd"/>
+      <w:r>
+        <w:t xml:space="preserve">) </w:t>
+      </w:r>
+      <w:proofErr w:type="spellStart"/>
+      <w:r>
+        <w:t>values</w:t>
+      </w:r>
+      <w:proofErr w:type="spellEnd"/>
+      <w:r>
+        <w:t xml:space="preserve"> (“TODO </w:t>
+      </w:r>
+      <w:r>
+        <w:t>MAL</w:t>
+      </w:r>
+      <w:r>
+        <w:t xml:space="preserve">”, </w:t>
+      </w:r>
+      <w:proofErr w:type="spellStart"/>
+      <w:r>
+        <w:t>current</w:t>
+      </w:r>
+      <w:proofErr w:type="spellEnd"/>
+      <w:r>
+        <w:t xml:space="preserve"> </w:t>
+      </w:r>
+      <w:proofErr w:type="spellStart"/>
+      <w:r>
+        <w:t>year</w:t>
+      </w:r>
+      <w:proofErr w:type="spellEnd"/>
+      <w:r>
+        <w:t xml:space="preserve"> </w:t>
+      </w:r>
+      <w:proofErr w:type="spellStart"/>
+      <w:r>
+        <w:t>to</w:t>
+      </w:r>
+      <w:proofErr w:type="spellEnd"/>
+      <w:r>
+        <w:t xml:space="preserve"> </w:t>
+      </w:r>
+      <w:proofErr w:type="spellStart"/>
+      <w:r>
+        <w:t>day</w:t>
+      </w:r>
+      <w:proofErr w:type="spellEnd"/>
+      <w:r>
+        <w:t>, ‘Parcial’, (</w:t>
+      </w:r>
+      <w:proofErr w:type="spellStart"/>
+      <w:r>
+        <w:t>select</w:t>
+      </w:r>
+      <w:proofErr w:type="spellEnd"/>
+      <w:r>
+        <w:t xml:space="preserve"> </w:t>
+      </w:r>
+      <w:proofErr w:type="spellStart"/>
+      <w:r>
+        <w:t>idvehiculo</w:t>
+      </w:r>
+      <w:proofErr w:type="spellEnd"/>
+      <w:r>
+        <w:t xml:space="preserve"> </w:t>
+      </w:r>
+      <w:proofErr w:type="spellStart"/>
+      <w:r>
+        <w:t>from</w:t>
+      </w:r>
+      <w:proofErr w:type="spellEnd"/>
+      <w:r>
+        <w:t xml:space="preserve"> </w:t>
+      </w:r>
+      <w:proofErr w:type="spellStart"/>
+      <w:r>
+        <w:t>vehiculo</w:t>
+      </w:r>
+      <w:proofErr w:type="spellEnd"/>
+      <w:r>
+        <w:t xml:space="preserve"> </w:t>
+      </w:r>
+      <w:proofErr w:type="spellStart"/>
+      <w:r>
+        <w:t>where</w:t>
+      </w:r>
+      <w:proofErr w:type="spellEnd"/>
+      <w:r>
+        <w:t xml:space="preserve"> </w:t>
+      </w:r>
+      <w:proofErr w:type="spellStart"/>
+      <w:r>
+        <w:t>vin</w:t>
+      </w:r>
+      <w:proofErr w:type="spellEnd"/>
+      <w:r>
+        <w:t xml:space="preserve"> = ‘VIAJEASTRALAMARTE”), 1, 1);</w:t>
+      </w:r>
+    </w:p>
+    <w:p>
+      <w:proofErr w:type="spellStart"/>
+      <w:proofErr w:type="gramStart"/>
+      <w:r>
+        <w:t>insert</w:t>
+      </w:r>
+      <w:proofErr w:type="spellEnd"/>
+      <w:proofErr w:type="gramEnd"/>
+      <w:r>
+        <w:t xml:space="preserve"> </w:t>
+      </w:r>
+      <w:proofErr w:type="spellStart"/>
+      <w:r>
+        <w:t>into</w:t>
+      </w:r>
+      <w:proofErr w:type="spellEnd"/>
+      <w:r>
+        <w:t xml:space="preserve"> </w:t>
+      </w:r>
+      <w:proofErr w:type="spellStart"/>
+      <w:r>
+        <w:t>registrodanios</w:t>
+      </w:r>
+      <w:proofErr w:type="spellEnd"/>
+      <w:r>
+        <w:t>(</w:t>
+      </w:r>
+      <w:proofErr w:type="spellStart"/>
+      <w:r>
+        <w:t>idvehiculo</w:t>
+      </w:r>
+      <w:proofErr w:type="spellEnd"/>
+      <w:r>
+        <w:t xml:space="preserve">, </w:t>
+      </w:r>
+      <w:proofErr w:type="spellStart"/>
+      <w:r>
+        <w:t>informedanios,descripcion</w:t>
+      </w:r>
+      <w:proofErr w:type="spellEnd"/>
+      <w:r>
+        <w:t xml:space="preserve">) </w:t>
+      </w:r>
+      <w:proofErr w:type="spellStart"/>
+      <w:r>
+        <w:t>values</w:t>
+      </w:r>
+      <w:proofErr w:type="spellEnd"/>
+      <w:r>
+        <w:t>((</w:t>
+      </w:r>
+      <w:proofErr w:type="spellStart"/>
+      <w:r>
+        <w:t>select</w:t>
+      </w:r>
+      <w:proofErr w:type="spellEnd"/>
+      <w:r>
+        <w:t xml:space="preserve"> </w:t>
+      </w:r>
+      <w:proofErr w:type="spellStart"/>
+      <w:r>
+        <w:t>idvehiculo</w:t>
+      </w:r>
+      <w:proofErr w:type="spellEnd"/>
+      <w:r>
+        <w:t xml:space="preserve"> </w:t>
+      </w:r>
+      <w:proofErr w:type="spellStart"/>
+      <w:r>
+        <w:t>from</w:t>
+      </w:r>
+      <w:proofErr w:type="spellEnd"/>
+      <w:r>
+        <w:t xml:space="preserve"> </w:t>
+      </w:r>
+      <w:proofErr w:type="spellStart"/>
+      <w:r>
+        <w:t>vehiculo</w:t>
+      </w:r>
+      <w:proofErr w:type="spellEnd"/>
+      <w:r>
+        <w:t xml:space="preserve"> </w:t>
+      </w:r>
+      <w:proofErr w:type="spellStart"/>
+      <w:r>
+        <w:t>where</w:t>
+      </w:r>
+      <w:proofErr w:type="spellEnd"/>
+      <w:r>
+        <w:t xml:space="preserve"> </w:t>
+      </w:r>
+      <w:proofErr w:type="spellStart"/>
+      <w:r>
+        <w:t>vin</w:t>
+      </w:r>
+      <w:proofErr w:type="spellEnd"/>
+      <w:r>
+        <w:t xml:space="preserve"> = ‘VIAJEASTRALAMARTE”), (</w:t>
+      </w:r>
+      <w:proofErr w:type="spellStart"/>
+      <w:r>
+        <w:t>select</w:t>
+      </w:r>
+      <w:proofErr w:type="spellEnd"/>
+      <w:r>
+        <w:t xml:space="preserve"> </w:t>
+      </w:r>
+      <w:proofErr w:type="spellStart"/>
+      <w:r>
+        <w:t>max</w:t>
+      </w:r>
+      <w:proofErr w:type="spellEnd"/>
+      <w:r>
+        <w:t>(</w:t>
+      </w:r>
+      <w:r>
+        <w:t>id</w:t>
+      </w:r>
+      <w:r>
+        <w:t>)</w:t>
+      </w:r>
+      <w:r>
+        <w:t xml:space="preserve"> </w:t>
+      </w:r>
+      <w:proofErr w:type="spellStart"/>
+      <w:r>
+        <w:t>from</w:t>
+      </w:r>
+      <w:proofErr w:type="spellEnd"/>
+      <w:r>
+        <w:t xml:space="preserve"> </w:t>
+      </w:r>
+      <w:proofErr w:type="spellStart"/>
+      <w:r>
+        <w:t>informedanios</w:t>
+      </w:r>
+      <w:proofErr w:type="spellEnd"/>
+      <w:r>
+        <w:t xml:space="preserve"> </w:t>
+      </w:r>
+      <w:proofErr w:type="spellStart"/>
+      <w:r>
+        <w:t>inner</w:t>
+      </w:r>
+      <w:proofErr w:type="spellEnd"/>
+      <w:r>
+        <w:t xml:space="preserve"> </w:t>
+      </w:r>
+      <w:proofErr w:type="spellStart"/>
+      <w:r>
+        <w:t>join</w:t>
+      </w:r>
+      <w:proofErr w:type="spellEnd"/>
+      <w:r>
+        <w:t xml:space="preserve"> </w:t>
+      </w:r>
+      <w:proofErr w:type="spellStart"/>
+      <w:r>
+        <w:t>vehiculo</w:t>
+      </w:r>
+      <w:proofErr w:type="spellEnd"/>
+      <w:r>
+        <w:t xml:space="preserve"> </w:t>
+      </w:r>
+      <w:proofErr w:type="spellStart"/>
+      <w:r>
+        <w:t>on</w:t>
+      </w:r>
+      <w:proofErr w:type="spellEnd"/>
+      <w:r>
+        <w:t xml:space="preserve"> </w:t>
+      </w:r>
+      <w:proofErr w:type="spellStart"/>
+      <w:r>
+        <w:t>informedanios.idvehiculo</w:t>
+      </w:r>
+      <w:proofErr w:type="spellEnd"/>
+      <w:r>
+        <w:t>=</w:t>
+      </w:r>
+      <w:proofErr w:type="spellStart"/>
+      <w:r>
+        <w:t>vehiculo.idvehiculo</w:t>
+      </w:r>
+      <w:proofErr w:type="spellEnd"/>
+      <w:r>
+        <w:t xml:space="preserve"> and </w:t>
+      </w:r>
+      <w:proofErr w:type="spellStart"/>
+      <w:r>
+        <w:t>vehiculo.vin</w:t>
+      </w:r>
+      <w:proofErr w:type="spellEnd"/>
+      <w:r>
+        <w:t>=’VIAJEASTRALAMARTE’), “</w:t>
+      </w:r>
+      <w:r>
+        <w:t>ESTA ROTO</w:t>
+      </w:r>
+      <w:r>
+        <w:t>”);</w:t>
+      </w:r>
+    </w:p>
+    <w:p>
+      <w:proofErr w:type="spellStart"/>
+      <w:r>
+        <w:t>insert</w:t>
+      </w:r>
+      <w:proofErr w:type="spellEnd"/>
+      <w:r>
+        <w:t xml:space="preserve"> </w:t>
+      </w:r>
+      <w:proofErr w:type="spellStart"/>
+      <w:r>
+        <w:t>into</w:t>
+      </w:r>
+      <w:proofErr w:type="spellEnd"/>
+      <w:r>
+        <w:t xml:space="preserve"> actualiza(vehiculo1, informe1, registro1, vehiculo2, informe2, registro2, tipo) </w:t>
+      </w:r>
+      <w:proofErr w:type="spellStart"/>
+      <w:r>
+        <w:t>values</w:t>
+      </w:r>
+      <w:proofErr w:type="spellEnd"/>
+      <w:r>
+        <w:t>(</w:t>
+      </w:r>
+      <w:r>
+        <w:t>(</w:t>
+      </w:r>
+      <w:proofErr w:type="spellStart"/>
+      <w:r>
+        <w:t>select</w:t>
+      </w:r>
+      <w:proofErr w:type="spellEnd"/>
+      <w:r>
+        <w:t xml:space="preserve"> </w:t>
+      </w:r>
+      <w:proofErr w:type="spellStart"/>
+      <w:r>
+        <w:t>idvehiculo</w:t>
+      </w:r>
+      <w:proofErr w:type="spellEnd"/>
+      <w:r>
+        <w:t xml:space="preserve"> </w:t>
+      </w:r>
+      <w:proofErr w:type="spellStart"/>
+      <w:r>
+        <w:t>from</w:t>
+      </w:r>
+      <w:proofErr w:type="spellEnd"/>
+      <w:r>
+        <w:t xml:space="preserve"> </w:t>
+      </w:r>
+      <w:proofErr w:type="spellStart"/>
+      <w:r>
+        <w:t>vehiculo</w:t>
+      </w:r>
+      <w:proofErr w:type="spellEnd"/>
+      <w:r>
+        <w:t xml:space="preserve"> </w:t>
+      </w:r>
+      <w:proofErr w:type="spellStart"/>
+      <w:r>
+        <w:t>where</w:t>
+      </w:r>
+      <w:proofErr w:type="spellEnd"/>
+      <w:r>
+        <w:t xml:space="preserve"> </w:t>
+      </w:r>
+      <w:proofErr w:type="spellStart"/>
+      <w:r>
+        <w:t>vin</w:t>
+      </w:r>
+      <w:proofErr w:type="spellEnd"/>
+      <w:r>
+        <w:t xml:space="preserve"> = ‘VIAJEASTRALAMARTE”)</w:t>
+      </w:r>
+      <w:r>
+        <w:t xml:space="preserve">, </w:t>
+      </w:r>
+      <w:r>
+        <w:t>(</w:t>
+      </w:r>
+      <w:proofErr w:type="spellStart"/>
+      <w:r>
+        <w:t>select</w:t>
+      </w:r>
+      <w:proofErr w:type="spellEnd"/>
+      <w:r>
+        <w:t xml:space="preserve"> </w:t>
+      </w:r>
+      <w:proofErr w:type="spellStart"/>
+      <w:r>
+        <w:t>max</w:t>
+      </w:r>
+      <w:proofErr w:type="spellEnd"/>
+      <w:r>
+        <w:t xml:space="preserve">(id) </w:t>
+      </w:r>
+      <w:proofErr w:type="spellStart"/>
+      <w:r>
+        <w:t>from</w:t>
+      </w:r>
+      <w:proofErr w:type="spellEnd"/>
+      <w:r>
+        <w:t xml:space="preserve"> </w:t>
+      </w:r>
+      <w:proofErr w:type="spellStart"/>
+      <w:r>
+        <w:t>informedanios</w:t>
+      </w:r>
+      <w:proofErr w:type="spellEnd"/>
+      <w:r>
+        <w:t xml:space="preserve"> </w:t>
+      </w:r>
+      <w:proofErr w:type="spellStart"/>
+      <w:r>
+        <w:t>inner</w:t>
+      </w:r>
+      <w:proofErr w:type="spellEnd"/>
+      <w:r>
+        <w:t xml:space="preserve"> </w:t>
+      </w:r>
+      <w:proofErr w:type="spellStart"/>
+      <w:r>
+        <w:t>join</w:t>
+      </w:r>
+      <w:proofErr w:type="spellEnd"/>
+      <w:r>
+        <w:t xml:space="preserve"> </w:t>
+      </w:r>
+      <w:proofErr w:type="spellStart"/>
+      <w:r>
+        <w:t>vehiculo</w:t>
+      </w:r>
+      <w:proofErr w:type="spellEnd"/>
+      <w:r>
+        <w:t xml:space="preserve"> </w:t>
+      </w:r>
+      <w:proofErr w:type="spellStart"/>
+      <w:r>
+        <w:t>on</w:t>
+      </w:r>
+      <w:proofErr w:type="spellEnd"/>
+      <w:r>
+        <w:t xml:space="preserve"> </w:t>
+      </w:r>
+      <w:proofErr w:type="spellStart"/>
+      <w:r>
+        <w:t>informedanios.idvehiculo</w:t>
+      </w:r>
+      <w:proofErr w:type="spellEnd"/>
+      <w:r>
+        <w:t>=</w:t>
+      </w:r>
+      <w:proofErr w:type="spellStart"/>
+      <w:r>
+        <w:t>vehiculo.idvehiculo</w:t>
+      </w:r>
+      <w:proofErr w:type="spellEnd"/>
+      <w:r>
+        <w:t xml:space="preserve"> and </w:t>
+      </w:r>
+      <w:proofErr w:type="spellStart"/>
+      <w:r>
+        <w:t>vehiculo.vin</w:t>
+      </w:r>
+      <w:proofErr w:type="spellEnd"/>
+      <w:r>
+        <w:t>=’VIAJEASTRALAMARTE’)</w:t>
+      </w:r>
+      <w:r>
+        <w:t>, (</w:t>
+      </w:r>
+      <w:proofErr w:type="spellStart"/>
+      <w:r>
+        <w:t>select</w:t>
+      </w:r>
+      <w:proofErr w:type="spellEnd"/>
+      <w:r>
+        <w:t xml:space="preserve"> </w:t>
+      </w:r>
+      <w:proofErr w:type="spellStart"/>
+      <w:r>
+        <w:t>max</w:t>
+      </w:r>
+      <w:proofErr w:type="spellEnd"/>
+      <w:r>
+        <w:t>(</w:t>
+      </w:r>
+      <w:proofErr w:type="spellStart"/>
+      <w:r>
+        <w:t>idregistro</w:t>
+      </w:r>
+      <w:proofErr w:type="spellEnd"/>
+      <w:r>
+        <w:t xml:space="preserve">) </w:t>
+      </w:r>
+      <w:proofErr w:type="spellStart"/>
+      <w:r>
+        <w:t>from</w:t>
+      </w:r>
+      <w:proofErr w:type="spellEnd"/>
+      <w:r>
+        <w:t xml:space="preserve"> </w:t>
+      </w:r>
+      <w:proofErr w:type="spellStart"/>
+      <w:r>
+        <w:t>registrodanios</w:t>
+      </w:r>
+      <w:proofErr w:type="spellEnd"/>
+      <w:r>
+        <w:t xml:space="preserve"> </w:t>
+      </w:r>
+      <w:proofErr w:type="spellStart"/>
+      <w:r>
+        <w:t>inner</w:t>
+      </w:r>
+      <w:proofErr w:type="spellEnd"/>
+      <w:r>
+        <w:t xml:space="preserve"> </w:t>
+      </w:r>
+      <w:proofErr w:type="spellStart"/>
+      <w:r>
+        <w:t>join</w:t>
+      </w:r>
+      <w:proofErr w:type="spellEnd"/>
+      <w:r>
+        <w:t xml:space="preserve"> </w:t>
+      </w:r>
+      <w:proofErr w:type="spellStart"/>
+      <w:r>
+        <w:t>vehiculo</w:t>
+      </w:r>
+      <w:proofErr w:type="spellEnd"/>
+      <w:r>
+        <w:t xml:space="preserve"> </w:t>
+      </w:r>
+      <w:proofErr w:type="spellStart"/>
+      <w:r>
+        <w:t>on</w:t>
+      </w:r>
+      <w:proofErr w:type="spellEnd"/>
+      <w:r>
+        <w:t xml:space="preserve"> </w:t>
+      </w:r>
+      <w:proofErr w:type="spellStart"/>
+      <w:r>
+        <w:t>registrodanios.idvehiculo</w:t>
+      </w:r>
+      <w:proofErr w:type="spellEnd"/>
+      <w:r>
+        <w:t>=</w:t>
+      </w:r>
+      <w:proofErr w:type="spellStart"/>
+      <w:r>
+        <w:t>vehiculo.idvehiculo</w:t>
+      </w:r>
+      <w:proofErr w:type="spellEnd"/>
+      <w:r>
+        <w:t xml:space="preserve"> and </w:t>
+      </w:r>
+      <w:proofErr w:type="spellStart"/>
+      <w:r>
+        <w:t>vehiculo.vin</w:t>
+      </w:r>
+      <w:proofErr w:type="spellEnd"/>
+      <w:r>
+        <w:t xml:space="preserve">=’VIAJEASTRALAMARTE’), </w:t>
+      </w:r>
+      <w:r>
+        <w:t>(</w:t>
+      </w:r>
+      <w:proofErr w:type="spellStart"/>
+      <w:r>
+        <w:t>select</w:t>
+      </w:r>
+      <w:proofErr w:type="spellEnd"/>
+      <w:r>
+        <w:t xml:space="preserve"> </w:t>
+      </w:r>
+      <w:proofErr w:type="spellStart"/>
+      <w:r>
+        <w:t>idvehiculo</w:t>
+      </w:r>
+      <w:proofErr w:type="spellEnd"/>
+      <w:r>
+        <w:t xml:space="preserve"> </w:t>
+      </w:r>
+      <w:proofErr w:type="spellStart"/>
+      <w:r>
+        <w:t>from</w:t>
+      </w:r>
+      <w:proofErr w:type="spellEnd"/>
+      <w:r>
+        <w:t xml:space="preserve"> </w:t>
+      </w:r>
+      <w:proofErr w:type="spellStart"/>
+      <w:r>
+        <w:t>vehiculo</w:t>
+      </w:r>
+      <w:proofErr w:type="spellEnd"/>
+      <w:r>
+        <w:t xml:space="preserve"> </w:t>
+      </w:r>
+      <w:proofErr w:type="spellStart"/>
+      <w:r>
+        <w:t>where</w:t>
+      </w:r>
+      <w:proofErr w:type="spellEnd"/>
+      <w:r>
+        <w:t xml:space="preserve"> </w:t>
+      </w:r>
+      <w:proofErr w:type="spellStart"/>
+      <w:r>
+        <w:t>vin</w:t>
+      </w:r>
+      <w:proofErr w:type="spellEnd"/>
+      <w:r>
+        <w:t xml:space="preserve"> = ‘VIAJEASTRALAMARTE”), (</w:t>
+      </w:r>
+      <w:proofErr w:type="spellStart"/>
+      <w:r>
+        <w:t>select</w:t>
+      </w:r>
+      <w:proofErr w:type="spellEnd"/>
+      <w:r>
+        <w:t xml:space="preserve"> </w:t>
+      </w:r>
+      <w:r>
+        <w:t>min</w:t>
+      </w:r>
+      <w:r>
+        <w:t xml:space="preserve">(id) </w:t>
+      </w:r>
+      <w:proofErr w:type="spellStart"/>
+      <w:r>
+        <w:t>from</w:t>
+      </w:r>
+      <w:proofErr w:type="spellEnd"/>
+      <w:r>
+        <w:t xml:space="preserve"> </w:t>
+      </w:r>
+      <w:proofErr w:type="spellStart"/>
+      <w:r>
+        <w:t>informedanios</w:t>
+      </w:r>
+      <w:proofErr w:type="spellEnd"/>
+      <w:r>
+        <w:t xml:space="preserve"> </w:t>
+      </w:r>
+      <w:proofErr w:type="spellStart"/>
+      <w:r>
+        <w:t>inner</w:t>
+      </w:r>
+      <w:proofErr w:type="spellEnd"/>
+      <w:r>
+        <w:t xml:space="preserve"> </w:t>
+      </w:r>
+      <w:proofErr w:type="spellStart"/>
+      <w:r>
+        <w:t>join</w:t>
+      </w:r>
+      <w:proofErr w:type="spellEnd"/>
+      <w:r>
+        <w:t xml:space="preserve"> </w:t>
+      </w:r>
+      <w:proofErr w:type="spellStart"/>
+      <w:r>
+        <w:t>vehiculo</w:t>
+      </w:r>
+      <w:proofErr w:type="spellEnd"/>
+      <w:r>
+        <w:t xml:space="preserve"> </w:t>
+      </w:r>
+      <w:proofErr w:type="spellStart"/>
+      <w:r>
+        <w:t>on</w:t>
+      </w:r>
+      <w:proofErr w:type="spellEnd"/>
+      <w:r>
+        <w:t xml:space="preserve"> </w:t>
+      </w:r>
+      <w:proofErr w:type="spellStart"/>
+      <w:r>
+        <w:t>informedanios.idvehiculo</w:t>
+      </w:r>
+      <w:proofErr w:type="spellEnd"/>
+      <w:r>
+        <w:t>=</w:t>
+      </w:r>
+      <w:proofErr w:type="spellStart"/>
+      <w:r>
+        <w:t>vehiculo.idvehiculo</w:t>
+      </w:r>
+      <w:proofErr w:type="spellEnd"/>
+      <w:r>
+        <w:t xml:space="preserve"> and </w:t>
+      </w:r>
+      <w:proofErr w:type="spellStart"/>
+      <w:r>
+        <w:t>vehiculo.vin</w:t>
+      </w:r>
+      <w:proofErr w:type="spellEnd"/>
+      <w:r>
+        <w:t>=’VIAJEASTRALAMARTE’), (</w:t>
+      </w:r>
+      <w:proofErr w:type="spellStart"/>
+      <w:r>
+        <w:t>select</w:t>
+      </w:r>
+      <w:proofErr w:type="spellEnd"/>
+      <w:r>
+        <w:t xml:space="preserve"> </w:t>
+      </w:r>
+      <w:r>
+        <w:t>min</w:t>
+      </w:r>
+      <w:r>
+        <w:t>(</w:t>
+      </w:r>
+      <w:proofErr w:type="spellStart"/>
+      <w:r>
+        <w:t>idregistro</w:t>
+      </w:r>
+      <w:proofErr w:type="spellEnd"/>
+      <w:r>
+        <w:t xml:space="preserve">) </w:t>
+      </w:r>
+      <w:proofErr w:type="spellStart"/>
+      <w:r>
+        <w:t>from</w:t>
+      </w:r>
+      <w:proofErr w:type="spellEnd"/>
+      <w:r>
+        <w:t xml:space="preserve"> </w:t>
+      </w:r>
+      <w:proofErr w:type="spellStart"/>
+      <w:r>
+        <w:t>registrodanios</w:t>
+      </w:r>
+      <w:proofErr w:type="spellEnd"/>
+      <w:r>
+        <w:t xml:space="preserve"> </w:t>
+      </w:r>
+      <w:proofErr w:type="spellStart"/>
+      <w:r>
+        <w:t>inner</w:t>
+      </w:r>
+      <w:proofErr w:type="spellEnd"/>
+      <w:r>
+        <w:t xml:space="preserve"> </w:t>
+      </w:r>
+      <w:proofErr w:type="spellStart"/>
+      <w:r>
+        <w:t>join</w:t>
+      </w:r>
+      <w:proofErr w:type="spellEnd"/>
+      <w:r>
+        <w:t xml:space="preserve"> </w:t>
+      </w:r>
+      <w:proofErr w:type="spellStart"/>
+      <w:r>
+        <w:t>vehiculo</w:t>
+      </w:r>
+      <w:proofErr w:type="spellEnd"/>
+      <w:r>
+        <w:t xml:space="preserve"> </w:t>
+      </w:r>
+      <w:proofErr w:type="spellStart"/>
+      <w:r>
+        <w:t>on</w:t>
+      </w:r>
+      <w:proofErr w:type="spellEnd"/>
+      <w:r>
+        <w:t xml:space="preserve"> </w:t>
+      </w:r>
+      <w:proofErr w:type="spellStart"/>
+      <w:r>
+        <w:t>registrodanios.idvehiculo</w:t>
+      </w:r>
+      <w:proofErr w:type="spellEnd"/>
+      <w:r>
+        <w:t>=</w:t>
+      </w:r>
+      <w:proofErr w:type="spellStart"/>
+      <w:r>
+        <w:t>vehiculo.idvehiculo</w:t>
+      </w:r>
+      <w:proofErr w:type="spellEnd"/>
+      <w:r>
+        <w:t xml:space="preserve"> and </w:t>
+      </w:r>
+      <w:proofErr w:type="spellStart"/>
+      <w:r>
+        <w:t>vehiculo.vin</w:t>
+      </w:r>
+      <w:proofErr w:type="spellEnd"/>
+      <w:r>
+        <w:t>=’VIAJEASTRALAMARTE’)</w:t>
+      </w:r>
+      <w:r>
+        <w:t>, ‘</w:t>
+      </w:r>
+      <w:proofErr w:type="spellStart"/>
+      <w:r>
+        <w:t>Correccion</w:t>
+      </w:r>
+      <w:proofErr w:type="spellEnd"/>
+      <w:r>
+        <w:t>’);</w:t>
+      </w:r>
+    </w:p>
+    <w:p>
+      <w:pPr>
+        <w:rPr>
+          <w:sz w:val="30"/>
+          <w:szCs w:val="30"/>
+        </w:rPr>
+      </w:pPr>
+      <w:r>
+        <w:rPr>
+          <w:sz w:val="30"/>
+          <w:szCs w:val="30"/>
+        </w:rPr>
+        <w:t>Salida esperada:</w:t>
+      </w:r>
+    </w:p>
+    <w:p>
+      <w:r>
+        <w:t>Lista con 2</w:t>
+      </w:r>
+      <w:r>
+        <w:t xml:space="preserve"> informe</w:t>
+      </w:r>
+      <w:r>
+        <w:t>s</w:t>
+      </w:r>
+      <w:r>
+        <w:t xml:space="preserve"> con 1 registro que no actualiza</w:t>
+      </w:r>
+      <w:r>
+        <w:t xml:space="preserve"> y 1 que sí</w:t>
+      </w:r>
+    </w:p>
+    <w:p/>
+    <w:p>
+      <w:r>
+        <w:t>Los 4tos y 5tos conjuntos no pueden ser probados sin agregar imágenes mediante la aplicación, por lo tanto no es posible crear un conjunto de datos insertable.</w:t>
       </w:r>
       <w:bookmarkStart w:id="0" w:name="_GoBack"/>
       <w:bookmarkEnd w:id="0"/>
@@ -1505,6 +3930,27 @@
     <w:name w:val="Normal"/>
     <w:qFormat/>
   </w:style>
+  <w:style w:type="paragraph" w:styleId="Heading1">
+    <w:name w:val="heading 1"/>
+    <w:basedOn w:val="Normal"/>
+    <w:next w:val="Normal"/>
+    <w:link w:val="Heading1Char"/>
+    <w:uiPriority w:val="9"/>
+    <w:qFormat/>
+    <w:rsid w:val="007507B2"/>
+    <w:pPr>
+      <w:keepNext/>
+      <w:keepLines/>
+      <w:spacing w:before="240" w:after="0"/>
+      <w:outlineLvl w:val="0"/>
+    </w:pPr>
+    <w:rPr>
+      <w:rFonts w:asciiTheme="majorHAnsi" w:eastAsiaTheme="majorEastAsia" w:hAnsiTheme="majorHAnsi" w:cstheme="majorBidi"/>
+      <w:color w:val="2F5496" w:themeColor="accent1" w:themeShade="BF"/>
+      <w:sz w:val="32"/>
+      <w:szCs w:val="32"/>
+    </w:rPr>
+  </w:style>
   <w:style w:type="character" w:default="1" w:styleId="DefaultParagraphFont">
     <w:name w:val="Default Paragraph Font"/>
     <w:uiPriority w:val="1"/>
@@ -1575,6 +4021,19 @@
       <w:kern w:val="28"/>
       <w:sz w:val="56"/>
       <w:szCs w:val="56"/>
+    </w:rPr>
+  </w:style>
+  <w:style w:type="character" w:customStyle="1" w:styleId="Heading1Char">
+    <w:name w:val="Heading 1 Char"/>
+    <w:basedOn w:val="DefaultParagraphFont"/>
+    <w:link w:val="Heading1"/>
+    <w:uiPriority w:val="9"/>
+    <w:rsid w:val="007507B2"/>
+    <w:rPr>
+      <w:rFonts w:asciiTheme="majorHAnsi" w:eastAsiaTheme="majorEastAsia" w:hAnsiTheme="majorHAnsi" w:cstheme="majorBidi"/>
+      <w:color w:val="2F5496" w:themeColor="accent1" w:themeShade="BF"/>
+      <w:sz w:val="32"/>
+      <w:szCs w:val="32"/>
     </w:rPr>
   </w:style>
 </w:styles>

</xml_diff>

<commit_message>
cambio de fechas a todas las actividades de la ultima entrega
</commit_message>
<xml_diff>
--- a/Actividades/ADA03017/CajaBlanca.docx
+++ b/Actividades/ADA03017/CajaBlanca.docx
@@ -123,21 +123,7 @@
           <w:sz w:val="28"/>
           <w:szCs w:val="28"/>
         </w:rPr>
-        <w:t>25</w:t>
-      </w:r>
-      <w:r>
-        <w:rPr>
-          <w:sz w:val="28"/>
-          <w:szCs w:val="28"/>
-        </w:rPr>
-        <w:t>/</w:t>
-      </w:r>
-      <w:r>
-        <w:rPr>
-          <w:sz w:val="28"/>
-          <w:szCs w:val="28"/>
-        </w:rPr>
-        <w:t>10</w:t>
+        <w:t>1/11</w:t>
       </w:r>
       <w:bookmarkStart w:id="1" w:name="_GoBack"/>
       <w:bookmarkEnd w:id="1"/>
@@ -219,7 +205,7 @@
           </mc:Choice>
           <mc:Fallback>
             <w:pict>
-              <v:line w14:anchorId="038783E3" id="Conector recto 2" o:spid="_x0000_s1026" style="position:absolute;z-index:251635712;visibility:visible;mso-wrap-style:square;mso-width-percent:0;mso-height-percent:0;mso-wrap-distance-left:9pt;mso-wrap-distance-top:0;mso-wrap-distance-right:9pt;mso-wrap-distance-bottom:0;mso-position-horizontal:absolute;mso-position-horizontal-relative:margin;mso-position-vertical:absolute;mso-position-vertical-relative:text;mso-width-percent:0;mso-height-percent:0;mso-width-relative:page;mso-height-relative:page" from="-19.5pt,27.2pt" to="510.75pt,27.2pt" o:gfxdata="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" strokecolor="#4472c4 [3204]" strokeweight=".5pt">
+              <v:line w14:anchorId="2360791F" id="Conector recto 2" o:spid="_x0000_s1026" style="position:absolute;z-index:251635712;visibility:visible;mso-wrap-style:square;mso-width-percent:0;mso-height-percent:0;mso-wrap-distance-left:9pt;mso-wrap-distance-top:0;mso-wrap-distance-right:9pt;mso-wrap-distance-bottom:0;mso-position-horizontal:absolute;mso-position-horizontal-relative:margin;mso-position-vertical:absolute;mso-position-vertical-relative:text;mso-width-percent:0;mso-height-percent:0;mso-width-relative:page;mso-height-relative:page" from="-19.5pt,27.2pt" to="510.75pt,27.2pt" o:gfxdata="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" strokecolor="#4472c4 [3204]" strokeweight=".5pt">
                 <v:stroke joinstyle="miter"/>
                 <w10:wrap anchorx="margin"/>
               </v:line>
@@ -232,21 +218,7 @@
           <w:sz w:val="24"/>
           <w:szCs w:val="24"/>
         </w:rPr>
-        <w:t>Ruta en GitLab: /Actividades/ADA020</w:t>
-      </w:r>
-      <w:r>
-        <w:rPr>
-          <w:sz w:val="24"/>
-          <w:szCs w:val="24"/>
-        </w:rPr>
-        <w:t>17</w:t>
-      </w:r>
-      <w:r>
-        <w:rPr>
-          <w:sz w:val="24"/>
-          <w:szCs w:val="24"/>
-        </w:rPr>
-        <w:t>/</w:t>
+        <w:t>Ruta en GitLab: /Actividades/ADA02017/</w:t>
       </w:r>
     </w:p>
     <w:p>
@@ -6411,7 +6383,7 @@
     <w:lsdException w:name="Table Web 2" w:semiHidden="1" w:unhideWhenUsed="1"/>
     <w:lsdException w:name="Table Web 3" w:semiHidden="1" w:unhideWhenUsed="1"/>
     <w:lsdException w:name="Balloon Text" w:semiHidden="1" w:unhideWhenUsed="1"/>
-    <w:lsdException w:name="Table Grid" w:semiHidden="1" w:uiPriority="39" w:unhideWhenUsed="1"/>
+    <w:lsdException w:name="Table Grid" w:uiPriority="39"/>
     <w:lsdException w:name="Table Theme" w:semiHidden="1" w:unhideWhenUsed="1"/>
     <w:lsdException w:name="Placeholder Text" w:semiHidden="1"/>
     <w:lsdException w:name="No Spacing" w:uiPriority="1" w:qFormat="1"/>
@@ -7572,7 +7544,7 @@
 </file>
 
 <file path=customXml/itemProps1.xml><?xml version="1.0" encoding="utf-8"?>
-<ds:datastoreItem xmlns:ds="http://schemas.openxmlformats.org/officeDocument/2006/customXml" ds:itemID="{C76D9CE0-A706-4580-926E-2F6E470C86BB}">
+<ds:datastoreItem xmlns:ds="http://schemas.openxmlformats.org/officeDocument/2006/customXml" ds:itemID="{8B0F45A7-A5B5-4187-BF96-6B3013D93F96}">
   <ds:schemaRefs>
     <ds:schemaRef ds:uri="http://schemas.openxmlformats.org/officeDocument/2006/bibliography"/>
   </ds:schemaRefs>

</xml_diff>